<commit_message>
PropostaColetaLixo - Versão 2
Versão 2 do ProjetoColetaLixo
</commit_message>
<xml_diff>
--- a/PropostaSIColetaLixo.docx
+++ b/PropostaSIColetaLixo.docx
@@ -54,18 +54,20 @@
     </w:p>
     <w:p>
       <w:r>
-        <w:t xml:space="preserve"> Após todo esse primeiro ajuste, chegamos na parte de execução onde será feito um teste semanal para ver como foi o processo de coleta seletiva na semana e assim, semanalmente ou mensalmente serem feito feedbacks para o time de planejamento para </w:t>
-      </w:r>
-      <w:proofErr w:type="gramStart"/>
-      <w:r>
-        <w:t>propor  melhores</w:t>
-      </w:r>
-      <w:proofErr w:type="gramEnd"/>
-      <w:r>
-        <w:t xml:space="preserve"> soluções. </w:t>
+        <w:t xml:space="preserve"> Após todo esse primeiro ajuste, chegamos na parte de execução onde será feito um teste semanal para ver como foi o processo de coleta seletiva na semana e assim, semanalmente ou mensalmente serem feito feedbacks para o time de planejamento para propor </w:t>
+      </w:r>
+      <w:r>
+        <w:t>m</w:t>
+      </w:r>
+      <w:r>
+        <w:t xml:space="preserve">elhores soluções. </w:t>
       </w:r>
     </w:p>
-    <w:p/>
+    <w:p>
+      <w:r>
+        <w:t>3. Poderia ser aplicado o SCRUM. Sempre é recomendado em qualquer projeto ter sempre um PO(Product Owner) que seria o responsável pela garantia do investimento e também por estar em contato direto com o cliente pra suprir suas necessidades, um SM(Scrum Master) que seria o responsável pela aprovação do projeto e da tomada de decisão final e por fim, todo o time que será feito para execução do projeto.</w:t>
+      </w:r>
+    </w:p>
     <w:p/>
     <w:sectPr>
       <w:pgSz w:w="11906" w:h="16838"/>

</xml_diff>

<commit_message>
ProjetoSIColetaLixo - Versão 3
Versão 3 do ProjetoSIColetaLixo
</commit_message>
<xml_diff>
--- a/PropostaSIColetaLixo.docx
+++ b/PropostaSIColetaLixo.docx
@@ -46,7 +46,13 @@
         <w:t>p</w:t>
       </w:r>
       <w:r>
-        <w:t>rimeiro, iremos por em discussão: todo o planejamento para verificação em tempo real das condições de tráfego, localização em tempo real dos caminhões para indicação da melhor rota no momento, determinar a capacidade de lixo e quais ruas ele irá percorrer no período, determinar o histórico de coleta(se ficou cheio ou não a capacidade de armazenamento) e guardar esse histórico para futuras coletas</w:t>
+        <w:t xml:space="preserve">rimeiro, iremos </w:t>
+      </w:r>
+      <w:r>
+        <w:t>colocar</w:t>
+      </w:r>
+      <w:r>
+        <w:t xml:space="preserve"> em discussão: todo o planejamento para verificação em tempo real das condições de tráfego, localização em tempo real dos caminhões para indicação da melhor rota no momento, determinar a capacidade de lixo e quais ruas ele irá percorrer no período, determinar o histórico de coleta(se ficou cheio ou não a capacidade de armazenamento) e guardar esse histórico para futuras coletas</w:t>
       </w:r>
       <w:r>
         <w:t xml:space="preserve">. Após todas pautas discutidas entramos no processo de planejamento onde através desse feedback informado, traçaremos possíveis soluções para diminuição desses problemas. Em paralelo, já pensaremos com base na análise de riscos possíveis imprevistos que podem ser ocorridos durante o trajeto. </w:t>
@@ -65,10 +71,17 @@
     </w:p>
     <w:p>
       <w:r>
-        <w:t>3. Poderia ser aplicado o SCRUM. Sempre é recomendado em qualquer projeto ter sempre um PO(Product Owner) que seria o responsável pela garantia do investimento e também por estar em contato direto com o cliente pra suprir suas necessidades, um SM(Scrum Master) que seria o responsável pela aprovação do projeto e da tomada de decisão final e por fim, todo o time que será feito para execução do projeto.</w:t>
+        <w:t>3. Poderia ser aplicado o SCRUM</w:t>
+      </w:r>
+      <w:r>
+        <w:t xml:space="preserve"> porque é nela que fazemos todo o planejamento detalhado e sabemos a função de cada membro desse projeto.</w:t>
       </w:r>
     </w:p>
-    <w:p/>
+    <w:p>
+      <w:r>
+        <w:t>4. O time seria separado em: Um PO(Product Owner) e ele será o responsável pela aprovação das ideias e também da comunicação direta com o Scrum Master(SU). O SU(Scrum Master) será o chefe de todo o projeto, é nele que toda tomada final de decisão é decidida para continuação do projeto, todos os ajustes é passado para ele pra verificar e ver o melhor. E por fim tem todo o time: Time pra verificar em tempo real as condições de tráfego, time pra localização e atualização das rotas para os caminhoneiros, time pra determinar a quantidade de lixo que será coletado e as ruas que serão coletadas e um time pra coletar o histórico de coleta e guardar pras futuras coletas.</w:t>
+      </w:r>
+    </w:p>
     <w:sectPr>
       <w:pgSz w:w="11906" w:h="16838"/>
       <w:pgMar w:top="1417" w:right="1701" w:bottom="1417" w:left="1701" w:header="708" w:footer="708" w:gutter="0"/>

</xml_diff>